<commit_message>
添加SVM通俗导论、Rethinking the Inception Architecture for Computer Vision论文
</commit_message>
<xml_diff>
--- a/notes/日常阅读笔记/docs/2018_4_11_TensorFlow函数.docx
+++ b/notes/日常阅读笔记/docs/2018_4_11_TensorFlow函数.docx
@@ -4774,6 +4774,36 @@
           <w:lang w:val="en-US" w:eastAsia="zh-CN"/>
         </w:rPr>
         <w:t>结果返回一个Tensor，这个输出，就是我们常说的feature map，shape仍然是[batch, height, width, channels]这种形式。</w:t>
+      </w:r>
+    </w:p>
+    <w:p>
+      <w:pPr>
+        <w:widowControl w:val="0"/>
+        <w:numPr>
+          <w:ilvl w:val="0"/>
+          <w:numId w:val="0"/>
+        </w:numPr>
+        <w:jc w:val="both"/>
+        <w:rPr>
+          <w:rFonts w:hint="eastAsia"/>
+          <w:lang w:val="en-US" w:eastAsia="zh-CN"/>
+        </w:rPr>
+      </w:pPr>
+      <w:r>
+        <w:rPr>
+          <w:rFonts w:hint="eastAsia"/>
+          <w:lang w:val="en-US" w:eastAsia="zh-CN"/>
+        </w:rPr>
+        <w:t>PS：因为卷积核共享权重，所以对图像内容的位置不敏感，即不受位置影响（平移不变形</w:t>
+      </w:r>
+      <w:bookmarkStart w:id="0" w:name="_GoBack"/>
+      <w:bookmarkEnd w:id="0"/>
+      <w:r>
+        <w:rPr>
+          <w:rFonts w:hint="eastAsia"/>
+          <w:lang w:val="en-US" w:eastAsia="zh-CN"/>
+        </w:rPr>
+        <w:t>）</w:t>
       </w:r>
     </w:p>
     <w:p>
@@ -9510,8 +9540,6 @@
           <w:lang w:val="en-US" w:eastAsia="zh-CN"/>
         </w:rPr>
       </w:pPr>
-      <w:bookmarkStart w:id="0" w:name="_GoBack"/>
-      <w:bookmarkEnd w:id="0"/>
     </w:p>
     <w:p>
       <w:pPr>

</xml_diff>